<commit_message>
use of loo to leave one out
</commit_message>
<xml_diff>
--- a/Manuscript/Hand Sanitiser.docx
+++ b/Manuscript/Hand Sanitiser.docx
@@ -1,6 +1,6 @@
 
 <file path=word/document.xml><?xml version="1.0" encoding="utf-8"?>
-<w:document xmlns:wpc="http://schemas.microsoft.com/office/word/2010/wordprocessingCanvas" xmlns:cx="http://schemas.microsoft.com/office/drawing/2014/chartex" xmlns:cx1="http://schemas.microsoft.com/office/drawing/2015/9/8/chartex" xmlns:cx2="http://schemas.microsoft.com/office/drawing/2015/10/21/chartex" xmlns:cx3="http://schemas.microsoft.com/office/drawing/2016/5/9/chartex" xmlns:cx4="http://schemas.microsoft.com/office/drawing/2016/5/10/chartex" xmlns:cx5="http://schemas.microsoft.com/office/drawing/2016/5/11/chartex" xmlns:cx6="http://schemas.microsoft.com/office/drawing/2016/5/12/chartex" xmlns:cx7="http://schemas.microsoft.com/office/drawing/2016/5/13/chartex" xmlns:cx8="http://schemas.microsoft.com/office/drawing/2016/5/14/chartex" xmlns:mc="http://schemas.openxmlformats.org/markup-compatibility/2006" xmlns:aink="http://schemas.microsoft.com/office/drawing/2016/ink" xmlns:am3d="http://schemas.microsoft.com/office/drawing/2017/model3d" xmlns:o="urn:schemas-microsoft-com:office:office" xmlns:r="http://schemas.openxmlformats.org/officeDocument/2006/relationships" xmlns:m="http://schemas.openxmlformats.org/officeDocument/2006/math" xmlns:v="urn:schemas-microsoft-com:vml" xmlns:wp14="http://schemas.microsoft.com/office/word/2010/wordprocessingDrawing" xmlns:wp="http://schemas.openxmlformats.org/drawingml/2006/wordprocessingDrawing" xmlns:w10="urn:schemas-microsoft-com:office:word" xmlns:w="http://schemas.openxmlformats.org/wordprocessingml/2006/main" xmlns:w14="http://schemas.microsoft.com/office/word/2010/wordml" xmlns:w15="http://schemas.microsoft.com/office/word/2012/wordml" xmlns:w16cex="http://schemas.microsoft.com/office/word/2018/wordml/cex" xmlns:w16cid="http://schemas.microsoft.com/office/word/2016/wordml/cid" xmlns:w16="http://schemas.microsoft.com/office/word/2018/wordml" xmlns:w16se="http://schemas.microsoft.com/office/word/2015/wordml/symex" xmlns:wpg="http://schemas.microsoft.com/office/word/2010/wordprocessingGroup" xmlns:wpi="http://schemas.microsoft.com/office/word/2010/wordprocessingInk" xmlns:wne="http://schemas.microsoft.com/office/word/2006/wordml" xmlns:wps="http://schemas.microsoft.com/office/word/2010/wordprocessingShape" mc:Ignorable="w14 w15 w16se w16cid w16 w16cex wp14">
+<w:document xmlns:wpc="http://schemas.microsoft.com/office/word/2010/wordprocessingCanvas" xmlns:cx="http://schemas.microsoft.com/office/drawing/2014/chartex" xmlns:cx1="http://schemas.microsoft.com/office/drawing/2015/9/8/chartex" xmlns:cx2="http://schemas.microsoft.com/office/drawing/2015/10/21/chartex" xmlns:cx3="http://schemas.microsoft.com/office/drawing/2016/5/9/chartex" xmlns:cx4="http://schemas.microsoft.com/office/drawing/2016/5/10/chartex" xmlns:cx5="http://schemas.microsoft.com/office/drawing/2016/5/11/chartex" xmlns:cx6="http://schemas.microsoft.com/office/drawing/2016/5/12/chartex" xmlns:cx7="http://schemas.microsoft.com/office/drawing/2016/5/13/chartex" xmlns:cx8="http://schemas.microsoft.com/office/drawing/2016/5/14/chartex" xmlns:mc="http://schemas.openxmlformats.org/markup-compatibility/2006" xmlns:aink="http://schemas.microsoft.com/office/drawing/2016/ink" xmlns:am3d="http://schemas.microsoft.com/office/drawing/2017/model3d" xmlns:o="urn:schemas-microsoft-com:office:office" xmlns:r="http://schemas.openxmlformats.org/officeDocument/2006/relationships" xmlns:m="http://schemas.openxmlformats.org/officeDocument/2006/math" xmlns:v="urn:schemas-microsoft-com:vml" xmlns:wp14="http://schemas.microsoft.com/office/word/2010/wordprocessingDrawing" xmlns:wp="http://schemas.openxmlformats.org/drawingml/2006/wordprocessingDrawing" xmlns:w10="urn:schemas-microsoft-com:office:word" xmlns:w="http://schemas.openxmlformats.org/wordprocessingml/2006/main" xmlns:w14="http://schemas.microsoft.com/office/word/2010/wordml" xmlns:w15="http://schemas.microsoft.com/office/word/2012/wordml" xmlns:w16cex="http://schemas.microsoft.com/office/word/2018/wordml/cex" xmlns:w16cid="http://schemas.microsoft.com/office/word/2016/wordml/cid" xmlns:w16="http://schemas.microsoft.com/office/word/2018/wordml" xmlns:w16sdtdh="http://schemas.microsoft.com/office/word/2020/wordml/sdtdatahash" xmlns:w16se="http://schemas.microsoft.com/office/word/2015/wordml/symex" xmlns:wpg="http://schemas.microsoft.com/office/word/2010/wordprocessingGroup" xmlns:wpi="http://schemas.microsoft.com/office/word/2010/wordprocessingInk" xmlns:wne="http://schemas.microsoft.com/office/word/2006/wordml" xmlns:wps="http://schemas.microsoft.com/office/word/2010/wordprocessingShape" mc:Ignorable="w14 w15 w16se w16cid w16 w16cex w16sdtdh wp14">
   <w:body>
     <w:p>
       <w:pPr>
@@ -1137,19 +1137,8 @@
           <w:sz w:val="22"/>
           <w:szCs w:val="22"/>
         </w:rPr>
-        <w:t>/</w:t>
-      </w:r>
-      <w:proofErr w:type="spellStart"/>
-      <w:r>
-        <w:rPr>
-          <w:rFonts w:ascii="Arial" w:hAnsi="Arial" w:cs="Arial"/>
-          <w:color w:val="000000"/>
-          <w:sz w:val="22"/>
-          <w:szCs w:val="22"/>
-        </w:rPr>
-        <w:t>quats</w:t>
-      </w:r>
-      <w:proofErr w:type="spellEnd"/>
+        <w:t>/quats</w:t>
+      </w:r>
       <w:r>
         <w:rPr>
           <w:rFonts w:ascii="Arial" w:hAnsi="Arial" w:cs="Arial"/>
@@ -1692,25 +1681,7 @@
           <w:sz w:val="22"/>
           <w:szCs w:val="22"/>
         </w:rPr>
-        <w:t xml:space="preserve">handwashing with </w:t>
-      </w:r>
-      <w:r>
-        <w:rPr>
-          <w:rFonts w:ascii="Arial" w:hAnsi="Arial" w:cs="Arial"/>
-          <w:color w:val="000000"/>
-          <w:sz w:val="22"/>
-          <w:szCs w:val="22"/>
-        </w:rPr>
-        <w:t xml:space="preserve">non-antimicrobial </w:t>
-      </w:r>
-      <w:r>
-        <w:rPr>
-          <w:rFonts w:ascii="Arial" w:hAnsi="Arial" w:cs="Arial"/>
-          <w:color w:val="000000"/>
-          <w:sz w:val="22"/>
-          <w:szCs w:val="22"/>
-        </w:rPr>
-        <w:t xml:space="preserve">soap and water and </w:t>
+        <w:t xml:space="preserve">handwashing with non-antimicrobial soap and water and </w:t>
       </w:r>
       <w:r>
         <w:rPr>
@@ -2260,6 +2231,126 @@
     </w:p>
     <w:p>
       <w:pPr>
+        <w:spacing w:before="100" w:beforeAutospacing="1" w:after="100" w:afterAutospacing="1" w:line="240" w:lineRule="auto"/>
+        <w:rPr>
+          <w:rFonts w:eastAsia="Times New Roman"/>
+          <w:sz w:val="24"/>
+          <w:szCs w:val="24"/>
+          <w:lang w:val="en-GB" w:eastAsia="en-GB"/>
+        </w:rPr>
+      </w:pPr>
+      <w:r>
+        <w:rPr>
+          <w:color w:val="000000"/>
+          <w:sz w:val="24"/>
+          <w:szCs w:val="24"/>
+        </w:rPr>
+        <w:t>A mixed effects general linear model was fitted to the data</w:t>
+      </w:r>
+      <w:r>
+        <w:rPr>
+          <w:color w:val="000000"/>
+          <w:sz w:val="24"/>
+          <w:szCs w:val="24"/>
+        </w:rPr>
+        <w:t xml:space="preserve"> using the BRMS </w:t>
+      </w:r>
+      <w:r>
+        <w:rPr>
+          <w:color w:val="000000"/>
+          <w:sz w:val="24"/>
+          <w:szCs w:val="24"/>
+        </w:rPr>
+        <w:t>(</w:t>
+      </w:r>
+      <w:r>
+        <w:rPr>
+          <w:color w:val="000000"/>
+          <w:sz w:val="24"/>
+          <w:szCs w:val="24"/>
+        </w:rPr>
+        <w:t xml:space="preserve">REF: </w:t>
+      </w:r>
+      <w:proofErr w:type="spellStart"/>
+      <w:r>
+        <w:rPr>
+          <w:rFonts w:eastAsia="Times New Roman"/>
+          <w:sz w:val="24"/>
+          <w:szCs w:val="24"/>
+          <w:lang w:val="en-GB" w:eastAsia="en-GB"/>
+        </w:rPr>
+        <w:t>Bürkner</w:t>
+      </w:r>
+      <w:proofErr w:type="spellEnd"/>
+      <w:r>
+        <w:rPr>
+          <w:rFonts w:eastAsia="Times New Roman"/>
+          <w:sz w:val="24"/>
+          <w:szCs w:val="24"/>
+          <w:lang w:val="en-GB" w:eastAsia="en-GB"/>
+        </w:rPr>
+        <w:t xml:space="preserve"> P. C. (2017). brms: An R Package for Bayesian Multilevel Models using Stan. </w:t>
+      </w:r>
+      <w:r>
+        <w:rPr>
+          <w:rFonts w:eastAsia="Times New Roman"/>
+          <w:i/>
+          <w:iCs/>
+          <w:sz w:val="24"/>
+          <w:szCs w:val="24"/>
+          <w:lang w:val="en-GB" w:eastAsia="en-GB"/>
+        </w:rPr>
+        <w:t>Journal of Statistical Software</w:t>
+      </w:r>
+      <w:r>
+        <w:rPr>
+          <w:rFonts w:eastAsia="Times New Roman"/>
+          <w:sz w:val="24"/>
+          <w:szCs w:val="24"/>
+          <w:lang w:val="en-GB" w:eastAsia="en-GB"/>
+        </w:rPr>
+        <w:t>. 80(1), 1-28. </w:t>
+      </w:r>
+      <w:hyperlink r:id="rId8" w:history="1">
+        <w:r>
+          <w:rPr>
+            <w:rFonts w:eastAsia="Times New Roman"/>
+            <w:color w:val="4183C4"/>
+            <w:sz w:val="24"/>
+            <w:szCs w:val="24"/>
+            <w:u w:val="single"/>
+            <w:lang w:val="en-GB" w:eastAsia="en-GB"/>
+          </w:rPr>
+          <w:t>doi.org/10.18637/</w:t>
+        </w:r>
+        <w:proofErr w:type="gramStart"/>
+        <w:r>
+          <w:rPr>
+            <w:rFonts w:eastAsia="Times New Roman"/>
+            <w:color w:val="4183C4"/>
+            <w:sz w:val="24"/>
+            <w:szCs w:val="24"/>
+            <w:u w:val="single"/>
+            <w:lang w:val="en-GB" w:eastAsia="en-GB"/>
+          </w:rPr>
+          <w:t>jss.v080.i</w:t>
+        </w:r>
+        <w:proofErr w:type="gramEnd"/>
+        <w:r>
+          <w:rPr>
+            <w:rFonts w:eastAsia="Times New Roman"/>
+            <w:color w:val="4183C4"/>
+            <w:sz w:val="24"/>
+            <w:szCs w:val="24"/>
+            <w:u w:val="single"/>
+            <w:lang w:val="en-GB" w:eastAsia="en-GB"/>
+          </w:rPr>
+          <w:t>01</w:t>
+        </w:r>
+      </w:hyperlink>
+    </w:p>
+    <w:p>
+      <w:pPr>
         <w:pStyle w:val="NormalWeb"/>
         <w:spacing w:before="0" w:beforeAutospacing="0" w:after="0" w:afterAutospacing="0" w:line="360" w:lineRule="auto"/>
         <w:rPr>
@@ -2271,7 +2362,35 @@
           <w:rFonts w:ascii="Arial" w:hAnsi="Arial" w:cs="Arial"/>
           <w:color w:val="000000"/>
         </w:rPr>
-        <w:t xml:space="preserve">A mixed effects general linear model was fitted to the data. </w:t>
+        <w:t>)</w:t>
+      </w:r>
+      <w:r>
+        <w:rPr>
+          <w:rFonts w:ascii="Arial" w:hAnsi="Arial" w:cs="Arial"/>
+          <w:color w:val="000000"/>
+        </w:rPr>
+        <w:t xml:space="preserve"> </w:t>
+      </w:r>
+      <w:r>
+        <w:rPr>
+          <w:rFonts w:ascii="Arial" w:hAnsi="Arial" w:cs="Arial"/>
+          <w:color w:val="000000"/>
+        </w:rPr>
+        <w:t>package in R</w:t>
+      </w:r>
+      <w:r>
+        <w:rPr>
+          <w:rFonts w:ascii="Arial" w:hAnsi="Arial" w:cs="Arial"/>
+          <w:color w:val="000000"/>
+        </w:rPr>
+        <w:t xml:space="preserve"> (version 4.1.2)</w:t>
+      </w:r>
+      <w:r>
+        <w:rPr>
+          <w:rFonts w:ascii="Arial" w:hAnsi="Arial" w:cs="Arial"/>
+          <w:color w:val="000000"/>
+        </w:rPr>
+        <w:t xml:space="preserve">. </w:t>
       </w:r>
       <w:r>
         <w:rPr>
@@ -2328,6 +2447,48 @@
           <w:shd w:val="clear" w:color="auto" w:fill="FFFFFF"/>
         </w:rPr>
         <w:t xml:space="preserve"> the same in the two groups. However, in the fixed effects the two groups were considered separately because of the difference in the time periods of sampling.</w:t>
+      </w:r>
+      <w:r>
+        <w:rPr>
+          <w:rFonts w:ascii="Arial" w:hAnsi="Arial" w:cs="Arial"/>
+          <w:color w:val="242729"/>
+          <w:shd w:val="clear" w:color="auto" w:fill="FFFFFF"/>
+        </w:rPr>
+        <w:t xml:space="preserve"> The regression model used had the following form: </w:t>
+      </w:r>
+      <w:proofErr w:type="spellStart"/>
+      <w:r>
+        <w:rPr>
+          <w:rFonts w:ascii="Arial" w:hAnsi="Arial" w:cs="Arial"/>
+          <w:color w:val="242729"/>
+          <w:shd w:val="clear" w:color="auto" w:fill="FFFFFF"/>
+        </w:rPr>
+        <w:t>CFU</w:t>
+      </w:r>
+      <w:r>
+        <w:rPr>
+          <w:rFonts w:ascii="Arial" w:hAnsi="Arial" w:cs="Arial"/>
+          <w:color w:val="242729"/>
+          <w:shd w:val="clear" w:color="auto" w:fill="FFFFFF"/>
+        </w:rPr>
+        <w:t>~group+time</w:t>
+      </w:r>
+      <w:proofErr w:type="spellEnd"/>
+      <w:r>
+        <w:rPr>
+          <w:rFonts w:ascii="Arial" w:hAnsi="Arial" w:cs="Arial"/>
+          <w:color w:val="242729"/>
+          <w:shd w:val="clear" w:color="auto" w:fill="FFFFFF"/>
+        </w:rPr>
+        <w:t>*treatment+(1|id)</w:t>
+      </w:r>
+      <w:r>
+        <w:rPr>
+          <w:rFonts w:ascii="Arial" w:hAnsi="Arial" w:cs="Arial"/>
+          <w:color w:val="242729"/>
+          <w:shd w:val="clear" w:color="auto" w:fill="FFFFFF"/>
+        </w:rPr>
+        <w:t>, which accounted for a multiplicative effect of treatment over time.</w:t>
       </w:r>
     </w:p>
     <w:p>
@@ -2568,7 +2729,15 @@
           <w:color w:val="000000"/>
           <w:lang w:val="en-GB"/>
         </w:rPr>
-        <w:t xml:space="preserve"> It is noted that there appears to be no equilibrium of hand contamination at any point in time, which suggest that the hands can become increasingly contaminated</w:t>
+        <w:t xml:space="preserve"> It is noted that there </w:t>
+      </w:r>
+      <w:r>
+        <w:rPr>
+          <w:color w:val="000000"/>
+          <w:lang w:val="en-GB"/>
+        </w:rPr>
+        <w:lastRenderedPageBreak/>
+        <w:t>appears to be no equilibrium of hand contamination at any point in time, which suggest that the hands can become increasingly contaminated</w:t>
       </w:r>
       <w:r>
         <w:rPr>
@@ -2670,7 +2839,6 @@
           <w:color w:val="000000"/>
           <w:lang w:val="en-GB"/>
         </w:rPr>
-        <w:lastRenderedPageBreak/>
         <w:t xml:space="preserve">The rate of recontamination </w:t>
       </w:r>
       <w:r>
@@ -2871,14 +3039,7 @@
           <w:color w:val="242729"/>
           <w:shd w:val="clear" w:color="auto" w:fill="FFFFFF"/>
         </w:rPr>
-        <w:t xml:space="preserve"> higher.</w:t>
-      </w:r>
-      <w:r>
-        <w:rPr>
-          <w:color w:val="242729"/>
-          <w:shd w:val="clear" w:color="auto" w:fill="FFFFFF"/>
-        </w:rPr>
-        <w:t xml:space="preserve"> </w:t>
+        <w:t xml:space="preserve"> higher. </w:t>
       </w:r>
       <w:r>
         <w:rPr>
@@ -3097,7 +3258,7 @@
                     <pic:cNvPicPr/>
                   </pic:nvPicPr>
                   <pic:blipFill>
-                    <a:blip r:embed="rId8">
+                    <a:blip r:embed="rId9">
                       <a:extLst>
                         <a:ext uri="{28A0092B-C50C-407E-A947-70E740481C1C}">
                           <a14:useLocalDpi xmlns:a14="http://schemas.microsoft.com/office/drawing/2010/main" val="0"/>
@@ -3384,7 +3545,15 @@
           <w:color w:val="000000"/>
           <w:lang w:val="en-GB"/>
         </w:rPr>
-        <w:t xml:space="preserve"> shows quantitatively how the effect of a residual sanitiser can reduce the risk from norovirus, even 4h post application and as a result, upholds findings in this study. </w:t>
+        <w:t xml:space="preserve"> shows quantitatively </w:t>
+      </w:r>
+      <w:r>
+        <w:rPr>
+          <w:color w:val="000000"/>
+          <w:lang w:val="en-GB"/>
+        </w:rPr>
+        <w:lastRenderedPageBreak/>
+        <w:t xml:space="preserve">how the effect of a residual sanitiser can reduce the risk from norovirus, even 4h post application and as a result, upholds findings in this study. </w:t>
       </w:r>
       <w:r>
         <w:rPr>
@@ -3407,7 +3576,6 @@
           <w:color w:val="000000"/>
           <w:lang w:val="en-GB"/>
         </w:rPr>
-        <w:lastRenderedPageBreak/>
         <w:t>Bacterial regrowth on hands inside surgical gloves</w:t>
       </w:r>
       <w:r>
@@ -3711,6 +3879,7 @@
           <w:sz w:val="22"/>
           <w:szCs w:val="22"/>
         </w:rPr>
+        <w:lastRenderedPageBreak/>
         <w:t>Conflicts of Interest</w:t>
       </w:r>
     </w:p>
@@ -3774,7 +3943,6 @@
           <w:sz w:val="22"/>
           <w:szCs w:val="22"/>
         </w:rPr>
-        <w:lastRenderedPageBreak/>
         <w:t>Funding Source</w:t>
       </w:r>
     </w:p>
@@ -4004,7 +4172,14 @@
           <w:noProof/>
         </w:rPr>
         <w:tab/>
-        <w:t>Rotter ML, Kampf G, Suchomel M, Kundi M. Population Kinetics of the Skin Flora on Gloved Hands Following Surgical Hand Disinfection With 3 Propanol-Based Hand Rubs: A Prospective, Randomized, Double-Blind Trial. Infect Control Hosp Epidemiol 2007;28:346–50. https://doi.org/10.1086/510865.</w:t>
+        <w:t xml:space="preserve">Rotter ML, Kampf G, Suchomel M, Kundi M. Population Kinetics of the Skin Flora on </w:t>
+      </w:r>
+      <w:r>
+        <w:rPr>
+          <w:noProof/>
+        </w:rPr>
+        <w:lastRenderedPageBreak/>
+        <w:t>Gloved Hands Following Surgical Hand Disinfection With 3 Propanol-Based Hand Rubs: A Prospective, Randomized, Double-Blind Trial. Infect Control Hosp Epidemiol 2007;28:346–50. https://doi.org/10.1086/510865.</w:t>
       </w:r>
     </w:p>
     <w:p>
@@ -4049,7 +4224,6 @@
         <w:rPr>
           <w:noProof/>
         </w:rPr>
-        <w:lastRenderedPageBreak/>
         <w:t>[8]</w:t>
       </w:r>
       <w:r>
@@ -4157,7 +4331,7 @@
       </w:pPr>
     </w:p>
     <w:sectPr>
-      <w:footerReference w:type="default" r:id="rId9"/>
+      <w:footerReference w:type="default" r:id="rId10"/>
       <w:pgSz w:w="12240" w:h="15840"/>
       <w:pgMar w:top="1440" w:right="1440" w:bottom="1440" w:left="1440" w:header="720" w:footer="720" w:gutter="0"/>
       <w:pgNumType w:start="1"/>
@@ -4168,7 +4342,7 @@
 </file>
 
 <file path=word/endnotes.xml><?xml version="1.0" encoding="utf-8"?>
-<w:endnotes xmlns:wpc="http://schemas.microsoft.com/office/word/2010/wordprocessingCanvas" xmlns:cx="http://schemas.microsoft.com/office/drawing/2014/chartex" xmlns:cx1="http://schemas.microsoft.com/office/drawing/2015/9/8/chartex" xmlns:cx2="http://schemas.microsoft.com/office/drawing/2015/10/21/chartex" xmlns:cx3="http://schemas.microsoft.com/office/drawing/2016/5/9/chartex" xmlns:cx4="http://schemas.microsoft.com/office/drawing/2016/5/10/chartex" xmlns:cx5="http://schemas.microsoft.com/office/drawing/2016/5/11/chartex" xmlns:cx6="http://schemas.microsoft.com/office/drawing/2016/5/12/chartex" xmlns:cx7="http://schemas.microsoft.com/office/drawing/2016/5/13/chartex" xmlns:cx8="http://schemas.microsoft.com/office/drawing/2016/5/14/chartex" xmlns:mc="http://schemas.openxmlformats.org/markup-compatibility/2006" xmlns:aink="http://schemas.microsoft.com/office/drawing/2016/ink" xmlns:am3d="http://schemas.microsoft.com/office/drawing/2017/model3d" xmlns:o="urn:schemas-microsoft-com:office:office" xmlns:r="http://schemas.openxmlformats.org/officeDocument/2006/relationships" xmlns:m="http://schemas.openxmlformats.org/officeDocument/2006/math" xmlns:v="urn:schemas-microsoft-com:vml" xmlns:wp14="http://schemas.microsoft.com/office/word/2010/wordprocessingDrawing" xmlns:wp="http://schemas.openxmlformats.org/drawingml/2006/wordprocessingDrawing" xmlns:w10="urn:schemas-microsoft-com:office:word" xmlns:w="http://schemas.openxmlformats.org/wordprocessingml/2006/main" xmlns:w14="http://schemas.microsoft.com/office/word/2010/wordml" xmlns:w15="http://schemas.microsoft.com/office/word/2012/wordml" xmlns:w16cex="http://schemas.microsoft.com/office/word/2018/wordml/cex" xmlns:w16cid="http://schemas.microsoft.com/office/word/2016/wordml/cid" xmlns:w16="http://schemas.microsoft.com/office/word/2018/wordml" xmlns:w16se="http://schemas.microsoft.com/office/word/2015/wordml/symex" xmlns:wpg="http://schemas.microsoft.com/office/word/2010/wordprocessingGroup" xmlns:wpi="http://schemas.microsoft.com/office/word/2010/wordprocessingInk" xmlns:wne="http://schemas.microsoft.com/office/word/2006/wordml" xmlns:wps="http://schemas.microsoft.com/office/word/2010/wordprocessingShape" mc:Ignorable="w14 w15 w16se w16cid w16 w16cex wp14">
+<w:endnotes xmlns:wpc="http://schemas.microsoft.com/office/word/2010/wordprocessingCanvas" xmlns:cx="http://schemas.microsoft.com/office/drawing/2014/chartex" xmlns:cx1="http://schemas.microsoft.com/office/drawing/2015/9/8/chartex" xmlns:cx2="http://schemas.microsoft.com/office/drawing/2015/10/21/chartex" xmlns:cx3="http://schemas.microsoft.com/office/drawing/2016/5/9/chartex" xmlns:cx4="http://schemas.microsoft.com/office/drawing/2016/5/10/chartex" xmlns:cx5="http://schemas.microsoft.com/office/drawing/2016/5/11/chartex" xmlns:cx6="http://schemas.microsoft.com/office/drawing/2016/5/12/chartex" xmlns:cx7="http://schemas.microsoft.com/office/drawing/2016/5/13/chartex" xmlns:cx8="http://schemas.microsoft.com/office/drawing/2016/5/14/chartex" xmlns:mc="http://schemas.openxmlformats.org/markup-compatibility/2006" xmlns:aink="http://schemas.microsoft.com/office/drawing/2016/ink" xmlns:am3d="http://schemas.microsoft.com/office/drawing/2017/model3d" xmlns:o="urn:schemas-microsoft-com:office:office" xmlns:r="http://schemas.openxmlformats.org/officeDocument/2006/relationships" xmlns:m="http://schemas.openxmlformats.org/officeDocument/2006/math" xmlns:v="urn:schemas-microsoft-com:vml" xmlns:wp14="http://schemas.microsoft.com/office/word/2010/wordprocessingDrawing" xmlns:wp="http://schemas.openxmlformats.org/drawingml/2006/wordprocessingDrawing" xmlns:w10="urn:schemas-microsoft-com:office:word" xmlns:w="http://schemas.openxmlformats.org/wordprocessingml/2006/main" xmlns:w14="http://schemas.microsoft.com/office/word/2010/wordml" xmlns:w15="http://schemas.microsoft.com/office/word/2012/wordml" xmlns:w16cex="http://schemas.microsoft.com/office/word/2018/wordml/cex" xmlns:w16cid="http://schemas.microsoft.com/office/word/2016/wordml/cid" xmlns:w16="http://schemas.microsoft.com/office/word/2018/wordml" xmlns:w16sdtdh="http://schemas.microsoft.com/office/word/2020/wordml/sdtdatahash" xmlns:w16se="http://schemas.microsoft.com/office/word/2015/wordml/symex" xmlns:wpg="http://schemas.microsoft.com/office/word/2010/wordprocessingGroup" xmlns:wpi="http://schemas.microsoft.com/office/word/2010/wordprocessingInk" xmlns:wne="http://schemas.microsoft.com/office/word/2006/wordml" xmlns:wps="http://schemas.microsoft.com/office/word/2010/wordprocessingShape" mc:Ignorable="w14 w15 w16se w16cid w16 w16cex w16sdtdh wp14">
   <w:endnote w:type="separator" w:id="-1">
     <w:p>
       <w:pPr>
@@ -4193,7 +4367,7 @@
 </file>
 
 <file path=word/footer1.xml><?xml version="1.0" encoding="utf-8"?>
-<w:ftr xmlns:wpc="http://schemas.microsoft.com/office/word/2010/wordprocessingCanvas" xmlns:cx="http://schemas.microsoft.com/office/drawing/2014/chartex" xmlns:cx1="http://schemas.microsoft.com/office/drawing/2015/9/8/chartex" xmlns:cx2="http://schemas.microsoft.com/office/drawing/2015/10/21/chartex" xmlns:cx3="http://schemas.microsoft.com/office/drawing/2016/5/9/chartex" xmlns:cx4="http://schemas.microsoft.com/office/drawing/2016/5/10/chartex" xmlns:cx5="http://schemas.microsoft.com/office/drawing/2016/5/11/chartex" xmlns:cx6="http://schemas.microsoft.com/office/drawing/2016/5/12/chartex" xmlns:cx7="http://schemas.microsoft.com/office/drawing/2016/5/13/chartex" xmlns:cx8="http://schemas.microsoft.com/office/drawing/2016/5/14/chartex" xmlns:mc="http://schemas.openxmlformats.org/markup-compatibility/2006" xmlns:aink="http://schemas.microsoft.com/office/drawing/2016/ink" xmlns:am3d="http://schemas.microsoft.com/office/drawing/2017/model3d" xmlns:o="urn:schemas-microsoft-com:office:office" xmlns:r="http://schemas.openxmlformats.org/officeDocument/2006/relationships" xmlns:m="http://schemas.openxmlformats.org/officeDocument/2006/math" xmlns:v="urn:schemas-microsoft-com:vml" xmlns:wp14="http://schemas.microsoft.com/office/word/2010/wordprocessingDrawing" xmlns:wp="http://schemas.openxmlformats.org/drawingml/2006/wordprocessingDrawing" xmlns:w10="urn:schemas-microsoft-com:office:word" xmlns:w="http://schemas.openxmlformats.org/wordprocessingml/2006/main" xmlns:w14="http://schemas.microsoft.com/office/word/2010/wordml" xmlns:w15="http://schemas.microsoft.com/office/word/2012/wordml" xmlns:w16cex="http://schemas.microsoft.com/office/word/2018/wordml/cex" xmlns:w16cid="http://schemas.microsoft.com/office/word/2016/wordml/cid" xmlns:w16="http://schemas.microsoft.com/office/word/2018/wordml" xmlns:w16se="http://schemas.microsoft.com/office/word/2015/wordml/symex" xmlns:wpg="http://schemas.microsoft.com/office/word/2010/wordprocessingGroup" xmlns:wpi="http://schemas.microsoft.com/office/word/2010/wordprocessingInk" xmlns:wne="http://schemas.microsoft.com/office/word/2006/wordml" xmlns:wps="http://schemas.microsoft.com/office/word/2010/wordprocessingShape" mc:Ignorable="w14 w15 w16se w16cid w16 w16cex wp14">
+<w:ftr xmlns:wpc="http://schemas.microsoft.com/office/word/2010/wordprocessingCanvas" xmlns:cx="http://schemas.microsoft.com/office/drawing/2014/chartex" xmlns:cx1="http://schemas.microsoft.com/office/drawing/2015/9/8/chartex" xmlns:cx2="http://schemas.microsoft.com/office/drawing/2015/10/21/chartex" xmlns:cx3="http://schemas.microsoft.com/office/drawing/2016/5/9/chartex" xmlns:cx4="http://schemas.microsoft.com/office/drawing/2016/5/10/chartex" xmlns:cx5="http://schemas.microsoft.com/office/drawing/2016/5/11/chartex" xmlns:cx6="http://schemas.microsoft.com/office/drawing/2016/5/12/chartex" xmlns:cx7="http://schemas.microsoft.com/office/drawing/2016/5/13/chartex" xmlns:cx8="http://schemas.microsoft.com/office/drawing/2016/5/14/chartex" xmlns:mc="http://schemas.openxmlformats.org/markup-compatibility/2006" xmlns:aink="http://schemas.microsoft.com/office/drawing/2016/ink" xmlns:am3d="http://schemas.microsoft.com/office/drawing/2017/model3d" xmlns:o="urn:schemas-microsoft-com:office:office" xmlns:r="http://schemas.openxmlformats.org/officeDocument/2006/relationships" xmlns:m="http://schemas.openxmlformats.org/officeDocument/2006/math" xmlns:v="urn:schemas-microsoft-com:vml" xmlns:wp14="http://schemas.microsoft.com/office/word/2010/wordprocessingDrawing" xmlns:wp="http://schemas.openxmlformats.org/drawingml/2006/wordprocessingDrawing" xmlns:w10="urn:schemas-microsoft-com:office:word" xmlns:w="http://schemas.openxmlformats.org/wordprocessingml/2006/main" xmlns:w14="http://schemas.microsoft.com/office/word/2010/wordml" xmlns:w15="http://schemas.microsoft.com/office/word/2012/wordml" xmlns:w16cex="http://schemas.microsoft.com/office/word/2018/wordml/cex" xmlns:w16cid="http://schemas.microsoft.com/office/word/2016/wordml/cid" xmlns:w16="http://schemas.microsoft.com/office/word/2018/wordml" xmlns:w16sdtdh="http://schemas.microsoft.com/office/word/2020/wordml/sdtdatahash" xmlns:w16se="http://schemas.microsoft.com/office/word/2015/wordml/symex" xmlns:wpg="http://schemas.microsoft.com/office/word/2010/wordprocessingGroup" xmlns:wpi="http://schemas.microsoft.com/office/word/2010/wordprocessingInk" xmlns:wne="http://schemas.microsoft.com/office/word/2006/wordml" xmlns:wps="http://schemas.microsoft.com/office/word/2010/wordprocessingShape" mc:Ignorable="w14 w15 w16se w16cid w16 w16cex w16sdtdh wp14">
   <w:sdt>
     <w:sdtPr>
       <w:id w:val="1115480578"/>
@@ -4246,7 +4420,7 @@
 </file>
 
 <file path=word/footnotes.xml><?xml version="1.0" encoding="utf-8"?>
-<w:footnotes xmlns:wpc="http://schemas.microsoft.com/office/word/2010/wordprocessingCanvas" xmlns:cx="http://schemas.microsoft.com/office/drawing/2014/chartex" xmlns:cx1="http://schemas.microsoft.com/office/drawing/2015/9/8/chartex" xmlns:cx2="http://schemas.microsoft.com/office/drawing/2015/10/21/chartex" xmlns:cx3="http://schemas.microsoft.com/office/drawing/2016/5/9/chartex" xmlns:cx4="http://schemas.microsoft.com/office/drawing/2016/5/10/chartex" xmlns:cx5="http://schemas.microsoft.com/office/drawing/2016/5/11/chartex" xmlns:cx6="http://schemas.microsoft.com/office/drawing/2016/5/12/chartex" xmlns:cx7="http://schemas.microsoft.com/office/drawing/2016/5/13/chartex" xmlns:cx8="http://schemas.microsoft.com/office/drawing/2016/5/14/chartex" xmlns:mc="http://schemas.openxmlformats.org/markup-compatibility/2006" xmlns:aink="http://schemas.microsoft.com/office/drawing/2016/ink" xmlns:am3d="http://schemas.microsoft.com/office/drawing/2017/model3d" xmlns:o="urn:schemas-microsoft-com:office:office" xmlns:r="http://schemas.openxmlformats.org/officeDocument/2006/relationships" xmlns:m="http://schemas.openxmlformats.org/officeDocument/2006/math" xmlns:v="urn:schemas-microsoft-com:vml" xmlns:wp14="http://schemas.microsoft.com/office/word/2010/wordprocessingDrawing" xmlns:wp="http://schemas.openxmlformats.org/drawingml/2006/wordprocessingDrawing" xmlns:w10="urn:schemas-microsoft-com:office:word" xmlns:w="http://schemas.openxmlformats.org/wordprocessingml/2006/main" xmlns:w14="http://schemas.microsoft.com/office/word/2010/wordml" xmlns:w15="http://schemas.microsoft.com/office/word/2012/wordml" xmlns:w16cex="http://schemas.microsoft.com/office/word/2018/wordml/cex" xmlns:w16cid="http://schemas.microsoft.com/office/word/2016/wordml/cid" xmlns:w16="http://schemas.microsoft.com/office/word/2018/wordml" xmlns:w16se="http://schemas.microsoft.com/office/word/2015/wordml/symex" xmlns:wpg="http://schemas.microsoft.com/office/word/2010/wordprocessingGroup" xmlns:wpi="http://schemas.microsoft.com/office/word/2010/wordprocessingInk" xmlns:wne="http://schemas.microsoft.com/office/word/2006/wordml" xmlns:wps="http://schemas.microsoft.com/office/word/2010/wordprocessingShape" mc:Ignorable="w14 w15 w16se w16cid w16 w16cex wp14">
+<w:footnotes xmlns:wpc="http://schemas.microsoft.com/office/word/2010/wordprocessingCanvas" xmlns:cx="http://schemas.microsoft.com/office/drawing/2014/chartex" xmlns:cx1="http://schemas.microsoft.com/office/drawing/2015/9/8/chartex" xmlns:cx2="http://schemas.microsoft.com/office/drawing/2015/10/21/chartex" xmlns:cx3="http://schemas.microsoft.com/office/drawing/2016/5/9/chartex" xmlns:cx4="http://schemas.microsoft.com/office/drawing/2016/5/10/chartex" xmlns:cx5="http://schemas.microsoft.com/office/drawing/2016/5/11/chartex" xmlns:cx6="http://schemas.microsoft.com/office/drawing/2016/5/12/chartex" xmlns:cx7="http://schemas.microsoft.com/office/drawing/2016/5/13/chartex" xmlns:cx8="http://schemas.microsoft.com/office/drawing/2016/5/14/chartex" xmlns:mc="http://schemas.openxmlformats.org/markup-compatibility/2006" xmlns:aink="http://schemas.microsoft.com/office/drawing/2016/ink" xmlns:am3d="http://schemas.microsoft.com/office/drawing/2017/model3d" xmlns:o="urn:schemas-microsoft-com:office:office" xmlns:r="http://schemas.openxmlformats.org/officeDocument/2006/relationships" xmlns:m="http://schemas.openxmlformats.org/officeDocument/2006/math" xmlns:v="urn:schemas-microsoft-com:vml" xmlns:wp14="http://schemas.microsoft.com/office/word/2010/wordprocessingDrawing" xmlns:wp="http://schemas.openxmlformats.org/drawingml/2006/wordprocessingDrawing" xmlns:w10="urn:schemas-microsoft-com:office:word" xmlns:w="http://schemas.openxmlformats.org/wordprocessingml/2006/main" xmlns:w14="http://schemas.microsoft.com/office/word/2010/wordml" xmlns:w15="http://schemas.microsoft.com/office/word/2012/wordml" xmlns:w16cex="http://schemas.microsoft.com/office/word/2018/wordml/cex" xmlns:w16cid="http://schemas.microsoft.com/office/word/2016/wordml/cid" xmlns:w16="http://schemas.microsoft.com/office/word/2018/wordml" xmlns:w16sdtdh="http://schemas.microsoft.com/office/word/2020/wordml/sdtdatahash" xmlns:w16se="http://schemas.microsoft.com/office/word/2015/wordml/symex" xmlns:wpg="http://schemas.microsoft.com/office/word/2010/wordprocessingGroup" xmlns:wpi="http://schemas.microsoft.com/office/word/2010/wordprocessingInk" xmlns:wne="http://schemas.microsoft.com/office/word/2006/wordml" xmlns:wps="http://schemas.microsoft.com/office/word/2010/wordprocessingShape" mc:Ignorable="w14 w15 w16se w16cid w16 w16cex w16sdtdh wp14">
   <w:footnote w:type="separator" w:id="-1">
     <w:p>
       <w:pPr>
@@ -4271,7 +4445,7 @@
 </file>
 
 <file path=word/numbering.xml><?xml version="1.0" encoding="utf-8"?>
-<w:numbering xmlns:wpc="http://schemas.microsoft.com/office/word/2010/wordprocessingCanvas" xmlns:cx="http://schemas.microsoft.com/office/drawing/2014/chartex" xmlns:cx1="http://schemas.microsoft.com/office/drawing/2015/9/8/chartex" xmlns:cx2="http://schemas.microsoft.com/office/drawing/2015/10/21/chartex" xmlns:cx3="http://schemas.microsoft.com/office/drawing/2016/5/9/chartex" xmlns:cx4="http://schemas.microsoft.com/office/drawing/2016/5/10/chartex" xmlns:cx5="http://schemas.microsoft.com/office/drawing/2016/5/11/chartex" xmlns:cx6="http://schemas.microsoft.com/office/drawing/2016/5/12/chartex" xmlns:cx7="http://schemas.microsoft.com/office/drawing/2016/5/13/chartex" xmlns:cx8="http://schemas.microsoft.com/office/drawing/2016/5/14/chartex" xmlns:mc="http://schemas.openxmlformats.org/markup-compatibility/2006" xmlns:aink="http://schemas.microsoft.com/office/drawing/2016/ink" xmlns:am3d="http://schemas.microsoft.com/office/drawing/2017/model3d" xmlns:o="urn:schemas-microsoft-com:office:office" xmlns:r="http://schemas.openxmlformats.org/officeDocument/2006/relationships" xmlns:m="http://schemas.openxmlformats.org/officeDocument/2006/math" xmlns:v="urn:schemas-microsoft-com:vml" xmlns:wp14="http://schemas.microsoft.com/office/word/2010/wordprocessingDrawing" xmlns:wp="http://schemas.openxmlformats.org/drawingml/2006/wordprocessingDrawing" xmlns:w10="urn:schemas-microsoft-com:office:word" xmlns:w="http://schemas.openxmlformats.org/wordprocessingml/2006/main" xmlns:w14="http://schemas.microsoft.com/office/word/2010/wordml" xmlns:w15="http://schemas.microsoft.com/office/word/2012/wordml" xmlns:w16cex="http://schemas.microsoft.com/office/word/2018/wordml/cex" xmlns:w16cid="http://schemas.microsoft.com/office/word/2016/wordml/cid" xmlns:w16="http://schemas.microsoft.com/office/word/2018/wordml" xmlns:w16se="http://schemas.microsoft.com/office/word/2015/wordml/symex" xmlns:wpg="http://schemas.microsoft.com/office/word/2010/wordprocessingGroup" xmlns:wpi="http://schemas.microsoft.com/office/word/2010/wordprocessingInk" xmlns:wne="http://schemas.microsoft.com/office/word/2006/wordml" xmlns:wps="http://schemas.microsoft.com/office/word/2010/wordprocessingShape" mc:Ignorable="w14 w15 w16se w16cid w16 w16cex wp14">
+<w:numbering xmlns:wpc="http://schemas.microsoft.com/office/word/2010/wordprocessingCanvas" xmlns:cx="http://schemas.microsoft.com/office/drawing/2014/chartex" xmlns:cx1="http://schemas.microsoft.com/office/drawing/2015/9/8/chartex" xmlns:cx2="http://schemas.microsoft.com/office/drawing/2015/10/21/chartex" xmlns:cx3="http://schemas.microsoft.com/office/drawing/2016/5/9/chartex" xmlns:cx4="http://schemas.microsoft.com/office/drawing/2016/5/10/chartex" xmlns:cx5="http://schemas.microsoft.com/office/drawing/2016/5/11/chartex" xmlns:cx6="http://schemas.microsoft.com/office/drawing/2016/5/12/chartex" xmlns:cx7="http://schemas.microsoft.com/office/drawing/2016/5/13/chartex" xmlns:cx8="http://schemas.microsoft.com/office/drawing/2016/5/14/chartex" xmlns:mc="http://schemas.openxmlformats.org/markup-compatibility/2006" xmlns:aink="http://schemas.microsoft.com/office/drawing/2016/ink" xmlns:am3d="http://schemas.microsoft.com/office/drawing/2017/model3d" xmlns:o="urn:schemas-microsoft-com:office:office" xmlns:r="http://schemas.openxmlformats.org/officeDocument/2006/relationships" xmlns:m="http://schemas.openxmlformats.org/officeDocument/2006/math" xmlns:v="urn:schemas-microsoft-com:vml" xmlns:wp14="http://schemas.microsoft.com/office/word/2010/wordprocessingDrawing" xmlns:wp="http://schemas.openxmlformats.org/drawingml/2006/wordprocessingDrawing" xmlns:w10="urn:schemas-microsoft-com:office:word" xmlns:w="http://schemas.openxmlformats.org/wordprocessingml/2006/main" xmlns:w14="http://schemas.microsoft.com/office/word/2010/wordml" xmlns:w15="http://schemas.microsoft.com/office/word/2012/wordml" xmlns:w16cex="http://schemas.microsoft.com/office/word/2018/wordml/cex" xmlns:w16cid="http://schemas.microsoft.com/office/word/2016/wordml/cid" xmlns:w16="http://schemas.microsoft.com/office/word/2018/wordml" xmlns:w16sdtdh="http://schemas.microsoft.com/office/word/2020/wordml/sdtdatahash" xmlns:w16se="http://schemas.microsoft.com/office/word/2015/wordml/symex" xmlns:wpg="http://schemas.microsoft.com/office/word/2010/wordprocessingGroup" xmlns:wpi="http://schemas.microsoft.com/office/word/2010/wordprocessingInk" xmlns:wne="http://schemas.microsoft.com/office/word/2006/wordml" xmlns:wps="http://schemas.microsoft.com/office/word/2010/wordprocessingShape" mc:Ignorable="w14 w15 w16se w16cid w16 w16cex w16sdtdh wp14">
   <w:abstractNum w:abstractNumId="0" w15:restartNumberingAfterBreak="0">
     <w:nsid w:val="051B18D4"/>
     <w:multiLevelType w:val="multilevel"/>
@@ -4612,6 +4786,155 @@
     </w:lvl>
   </w:abstractNum>
   <w:abstractNum w:abstractNumId="3" w15:restartNumberingAfterBreak="0">
+    <w:nsid w:val="431011D2"/>
+    <w:multiLevelType w:val="multilevel"/>
+    <w:tmpl w:val="B54C9AE4"/>
+    <w:lvl w:ilvl="0">
+      <w:start w:val="1"/>
+      <w:numFmt w:val="bullet"/>
+      <w:lvlText w:val=""/>
+      <w:lvlJc w:val="left"/>
+      <w:pPr>
+        <w:tabs>
+          <w:tab w:val="num" w:pos="720"/>
+        </w:tabs>
+        <w:ind w:left="720" w:hanging="360"/>
+      </w:pPr>
+      <w:rPr>
+        <w:rFonts w:ascii="Symbol" w:hAnsi="Symbol" w:hint="default"/>
+        <w:sz w:val="20"/>
+      </w:rPr>
+    </w:lvl>
+    <w:lvl w:ilvl="1" w:tentative="1">
+      <w:start w:val="1"/>
+      <w:numFmt w:val="bullet"/>
+      <w:lvlText w:val="o"/>
+      <w:lvlJc w:val="left"/>
+      <w:pPr>
+        <w:tabs>
+          <w:tab w:val="num" w:pos="1440"/>
+        </w:tabs>
+        <w:ind w:left="1440" w:hanging="360"/>
+      </w:pPr>
+      <w:rPr>
+        <w:rFonts w:ascii="Courier New" w:hAnsi="Courier New" w:hint="default"/>
+        <w:sz w:val="20"/>
+      </w:rPr>
+    </w:lvl>
+    <w:lvl w:ilvl="2" w:tentative="1">
+      <w:start w:val="1"/>
+      <w:numFmt w:val="bullet"/>
+      <w:lvlText w:val=""/>
+      <w:lvlJc w:val="left"/>
+      <w:pPr>
+        <w:tabs>
+          <w:tab w:val="num" w:pos="2160"/>
+        </w:tabs>
+        <w:ind w:left="2160" w:hanging="360"/>
+      </w:pPr>
+      <w:rPr>
+        <w:rFonts w:ascii="Wingdings" w:hAnsi="Wingdings" w:hint="default"/>
+        <w:sz w:val="20"/>
+      </w:rPr>
+    </w:lvl>
+    <w:lvl w:ilvl="3" w:tentative="1">
+      <w:start w:val="1"/>
+      <w:numFmt w:val="bullet"/>
+      <w:lvlText w:val=""/>
+      <w:lvlJc w:val="left"/>
+      <w:pPr>
+        <w:tabs>
+          <w:tab w:val="num" w:pos="2880"/>
+        </w:tabs>
+        <w:ind w:left="2880" w:hanging="360"/>
+      </w:pPr>
+      <w:rPr>
+        <w:rFonts w:ascii="Wingdings" w:hAnsi="Wingdings" w:hint="default"/>
+        <w:sz w:val="20"/>
+      </w:rPr>
+    </w:lvl>
+    <w:lvl w:ilvl="4" w:tentative="1">
+      <w:start w:val="1"/>
+      <w:numFmt w:val="bullet"/>
+      <w:lvlText w:val=""/>
+      <w:lvlJc w:val="left"/>
+      <w:pPr>
+        <w:tabs>
+          <w:tab w:val="num" w:pos="3600"/>
+        </w:tabs>
+        <w:ind w:left="3600" w:hanging="360"/>
+      </w:pPr>
+      <w:rPr>
+        <w:rFonts w:ascii="Wingdings" w:hAnsi="Wingdings" w:hint="default"/>
+        <w:sz w:val="20"/>
+      </w:rPr>
+    </w:lvl>
+    <w:lvl w:ilvl="5" w:tentative="1">
+      <w:start w:val="1"/>
+      <w:numFmt w:val="bullet"/>
+      <w:lvlText w:val=""/>
+      <w:lvlJc w:val="left"/>
+      <w:pPr>
+        <w:tabs>
+          <w:tab w:val="num" w:pos="4320"/>
+        </w:tabs>
+        <w:ind w:left="4320" w:hanging="360"/>
+      </w:pPr>
+      <w:rPr>
+        <w:rFonts w:ascii="Wingdings" w:hAnsi="Wingdings" w:hint="default"/>
+        <w:sz w:val="20"/>
+      </w:rPr>
+    </w:lvl>
+    <w:lvl w:ilvl="6" w:tentative="1">
+      <w:start w:val="1"/>
+      <w:numFmt w:val="bullet"/>
+      <w:lvlText w:val=""/>
+      <w:lvlJc w:val="left"/>
+      <w:pPr>
+        <w:tabs>
+          <w:tab w:val="num" w:pos="5040"/>
+        </w:tabs>
+        <w:ind w:left="5040" w:hanging="360"/>
+      </w:pPr>
+      <w:rPr>
+        <w:rFonts w:ascii="Wingdings" w:hAnsi="Wingdings" w:hint="default"/>
+        <w:sz w:val="20"/>
+      </w:rPr>
+    </w:lvl>
+    <w:lvl w:ilvl="7" w:tentative="1">
+      <w:start w:val="1"/>
+      <w:numFmt w:val="bullet"/>
+      <w:lvlText w:val=""/>
+      <w:lvlJc w:val="left"/>
+      <w:pPr>
+        <w:tabs>
+          <w:tab w:val="num" w:pos="5760"/>
+        </w:tabs>
+        <w:ind w:left="5760" w:hanging="360"/>
+      </w:pPr>
+      <w:rPr>
+        <w:rFonts w:ascii="Wingdings" w:hAnsi="Wingdings" w:hint="default"/>
+        <w:sz w:val="20"/>
+      </w:rPr>
+    </w:lvl>
+    <w:lvl w:ilvl="8" w:tentative="1">
+      <w:start w:val="1"/>
+      <w:numFmt w:val="bullet"/>
+      <w:lvlText w:val=""/>
+      <w:lvlJc w:val="left"/>
+      <w:pPr>
+        <w:tabs>
+          <w:tab w:val="num" w:pos="6480"/>
+        </w:tabs>
+        <w:ind w:left="6480" w:hanging="360"/>
+      </w:pPr>
+      <w:rPr>
+        <w:rFonts w:ascii="Wingdings" w:hAnsi="Wingdings" w:hint="default"/>
+        <w:sz w:val="20"/>
+      </w:rPr>
+    </w:lvl>
+  </w:abstractNum>
+  <w:abstractNum w:abstractNumId="4" w15:restartNumberingAfterBreak="0">
     <w:nsid w:val="45CE36A8"/>
     <w:multiLevelType w:val="multilevel"/>
     <w:tmpl w:val="11DC95E6"/>
@@ -4725,7 +5048,7 @@
     </w:lvl>
   </w:abstractNum>
   <w:num w:numId="1">
-    <w:abstractNumId w:val="3"/>
+    <w:abstractNumId w:val="4"/>
   </w:num>
   <w:num w:numId="2">
     <w:abstractNumId w:val="1"/>
@@ -4736,11 +5059,14 @@
   <w:num w:numId="4">
     <w:abstractNumId w:val="0"/>
   </w:num>
+  <w:num w:numId="5">
+    <w:abstractNumId w:val="3"/>
+  </w:num>
 </w:numbering>
 </file>
 
 <file path=word/styles.xml><?xml version="1.0" encoding="utf-8"?>
-<w:styles xmlns:mc="http://schemas.openxmlformats.org/markup-compatibility/2006" xmlns:r="http://schemas.openxmlformats.org/officeDocument/2006/relationships" xmlns:w="http://schemas.openxmlformats.org/wordprocessingml/2006/main" xmlns:w14="http://schemas.microsoft.com/office/word/2010/wordml" xmlns:w15="http://schemas.microsoft.com/office/word/2012/wordml" xmlns:w16cex="http://schemas.microsoft.com/office/word/2018/wordml/cex" xmlns:w16cid="http://schemas.microsoft.com/office/word/2016/wordml/cid" xmlns:w16="http://schemas.microsoft.com/office/word/2018/wordml" xmlns:w16se="http://schemas.microsoft.com/office/word/2015/wordml/symex" mc:Ignorable="w14 w15 w16se w16cid w16 w16cex">
+<w:styles xmlns:mc="http://schemas.openxmlformats.org/markup-compatibility/2006" xmlns:r="http://schemas.openxmlformats.org/officeDocument/2006/relationships" xmlns:w="http://schemas.openxmlformats.org/wordprocessingml/2006/main" xmlns:w14="http://schemas.microsoft.com/office/word/2010/wordml" xmlns:w15="http://schemas.microsoft.com/office/word/2012/wordml" xmlns:w16cex="http://schemas.microsoft.com/office/word/2018/wordml/cex" xmlns:w16cid="http://schemas.microsoft.com/office/word/2016/wordml/cid" xmlns:w16="http://schemas.microsoft.com/office/word/2018/wordml" xmlns:w16sdtdh="http://schemas.microsoft.com/office/word/2020/wordml/sdtdatahash" xmlns:w16se="http://schemas.microsoft.com/office/word/2015/wordml/symex" mc:Ignorable="w14 w15 w16se w16cid w16 w16cex w16sdtdh">
   <w:docDefaults>
     <w:rPrDefault>
       <w:rPr>
@@ -5515,6 +5841,34 @@
       <w:szCs w:val="20"/>
     </w:rPr>
   </w:style>
+  <w:style w:type="character" w:customStyle="1" w:styleId="apple-converted-space">
+    <w:name w:val="apple-converted-space"/>
+    <w:basedOn w:val="DefaultParagraphFont"/>
+    <w:rsid w:val="00F622D9"/>
+  </w:style>
+  <w:style w:type="character" w:styleId="Emphasis">
+    <w:name w:val="Emphasis"/>
+    <w:basedOn w:val="DefaultParagraphFont"/>
+    <w:uiPriority w:val="20"/>
+    <w:qFormat/>
+    <w:rsid w:val="00F622D9"/>
+    <w:rPr>
+      <w:i/>
+      <w:iCs/>
+    </w:rPr>
+  </w:style>
+  <w:style w:type="character" w:styleId="Hyperlink">
+    <w:name w:val="Hyperlink"/>
+    <w:basedOn w:val="DefaultParagraphFont"/>
+    <w:uiPriority w:val="99"/>
+    <w:semiHidden/>
+    <w:unhideWhenUsed/>
+    <w:rsid w:val="00F622D9"/>
+    <w:rPr>
+      <w:color w:val="0000FF"/>
+      <w:u w:val="single"/>
+    </w:rPr>
+  </w:style>
 </w:styles>
 </file>
 

</xml_diff>